<commit_message>
implemented prof edits to manuscript to submit
</commit_message>
<xml_diff>
--- a/style_word_output.docx
+++ b/style_word_output.docx
@@ -138,7 +138,21 @@
         <w:rPr>
           <w:rStyle w:val="VerbatimChar"/>
         </w:rPr>
-        <w:t xml:space="preserve">##  Min.   : 4.0   Min.   :  2.00  </w:t>
+        <w:t>#</w:t>
+      </w:r>
+      <w:proofErr w:type="gramStart"/>
+      <w:r>
+        <w:rPr>
+          <w:rStyle w:val="VerbatimChar"/>
+        </w:rPr>
+        <w:t>#  Min.</w:t>
+      </w:r>
+      <w:proofErr w:type="gramEnd"/>
+      <w:r>
+        <w:rPr>
+          <w:rStyle w:val="VerbatimChar"/>
+        </w:rPr>
+        <w:t xml:space="preserve">   : 4.0   Min.   :  2.00  </w:t>
       </w:r>
       <w:r>
         <w:br/>
@@ -207,6 +221,7 @@
     <w:p>
       <w:pPr>
         <w:pStyle w:val="BodyText"/>
+        <w:keepNext/>
       </w:pPr>
       <w:r>
         <w:rPr>
@@ -254,6 +269,46 @@
             </a:graphic>
           </wp:inline>
         </w:drawing>
+      </w:r>
+    </w:p>
+    <w:p>
+      <w:pPr>
+        <w:pStyle w:val="Caption"/>
+      </w:pPr>
+      <w:r>
+        <w:t xml:space="preserve">Figure </w:t>
+      </w:r>
+      <w:r>
+        <w:fldChar w:fldCharType="begin"/>
+      </w:r>
+      <w:r>
+        <w:instrText xml:space="preserve"> SEQ Figure \* ARABIC </w:instrText>
+      </w:r>
+      <w:r>
+        <w:fldChar w:fldCharType="separate"/>
+      </w:r>
+      <w:r>
+        <w:rPr>
+          <w:noProof/>
+        </w:rPr>
+        <w:t>1</w:t>
+      </w:r>
+      <w:r>
+        <w:fldChar w:fldCharType="end"/>
+      </w:r>
+      <w:r>
+        <w:t>: Dummy title. Temperature and pressure are positively correlated</w:t>
+      </w:r>
+      <w:r>
+        <w:t xml:space="preserve"> </w:t>
+      </w:r>
+      <w:proofErr w:type="gramStart"/>
+      <w:r>
+        <w:t>dkad;adfmdladkfkda</w:t>
+      </w:r>
+      <w:proofErr w:type="gramEnd"/>
+      <w:r>
+        <w:t>;fddkmfkdlamfkdlkfmdamkfmlfmlamfkadmfladsmflkadsmfkdamfmdaslfmladksmfkladmflkasdmlkfamlkfmalkfmkadmfkladsmfklamkfmkfmlkamfkldamfkladmlkfdamfdmlkfmdakmfklamflkamfkalkfaklfmafmadkfmldkmfkadfkldfkamkadmfakmfamfamaflmflkmfkamflkmadkfmdamflkm.</w:t>
       </w:r>
     </w:p>
     <w:p>
@@ -1004,7 +1059,7 @@
     <w:uiPriority w:val="9"/>
     <w:unhideWhenUsed/>
     <w:qFormat/>
-    <w:rsid w:val="003F6C67"/>
+    <w:rsid w:val="0066342A"/>
     <w:pPr>
       <w:keepNext/>
       <w:keepLines/>
@@ -1016,7 +1071,6 @@
       <w:b/>
       <w:bCs/>
       <w:color w:val="000000" w:themeColor="text1"/>
-      <w:sz w:val="28"/>
       <w:szCs w:val="28"/>
     </w:rPr>
   </w:style>
@@ -1183,13 +1237,14 @@
     <w:name w:val="Body Text"/>
     <w:basedOn w:val="Normal"/>
     <w:qFormat/>
-    <w:rsid w:val="00C8745D"/>
+    <w:rsid w:val="0066342A"/>
     <w:pPr>
       <w:spacing w:before="180" w:after="180" w:line="480" w:lineRule="auto"/>
     </w:pPr>
     <w:rPr>
       <w:rFonts w:ascii="Arial" w:hAnsi="Arial"/>
       <w:color w:val="000000" w:themeColor="text1"/>
+      <w:sz w:val="22"/>
     </w:rPr>
   </w:style>
   <w:style w:type="paragraph" w:customStyle="1" w:styleId="FirstParagraph">
@@ -1365,11 +1420,13 @@
     <w:name w:val="caption"/>
     <w:basedOn w:val="Normal"/>
     <w:link w:val="CaptionChar"/>
+    <w:rsid w:val="00724B38"/>
     <w:pPr>
       <w:spacing w:after="120"/>
     </w:pPr>
     <w:rPr>
-      <w:i/>
+      <w:rFonts w:ascii="Arial" w:hAnsi="Arial" w:cs="Times New Roman (Body CS)"/>
+      <w:sz w:val="18"/>
     </w:rPr>
   </w:style>
   <w:style w:type="paragraph" w:customStyle="1" w:styleId="TableCaption">
@@ -1382,7 +1439,7 @@
     <w:rPr>
       <w:rFonts w:ascii="Times New Roman" w:hAnsi="Times New Roman"/>
       <w:b/>
-      <w:i w:val="0"/>
+      <w:i/>
       <w:color w:val="000000" w:themeColor="text1"/>
     </w:rPr>
   </w:style>
@@ -1411,35 +1468,46 @@
     <w:name w:val="Caption Char"/>
     <w:basedOn w:val="DefaultParagraphFont"/>
     <w:link w:val="Caption"/>
+    <w:rsid w:val="00724B38"/>
+    <w:rPr>
+      <w:rFonts w:ascii="Arial" w:hAnsi="Arial" w:cs="Times New Roman (Body CS)"/>
+      <w:sz w:val="18"/>
+    </w:rPr>
   </w:style>
   <w:style w:type="character" w:customStyle="1" w:styleId="VerbatimChar">
     <w:name w:val="Verbatim Char"/>
     <w:basedOn w:val="CaptionChar"/>
     <w:link w:val="SourceCode"/>
     <w:rPr>
-      <w:rFonts w:ascii="Consolas" w:hAnsi="Consolas"/>
+      <w:rFonts w:ascii="Consolas" w:hAnsi="Consolas" w:cs="Times New Roman (Body CS)"/>
       <w:sz w:val="22"/>
     </w:rPr>
   </w:style>
   <w:style w:type="character" w:customStyle="1" w:styleId="SectionNumber">
     <w:name w:val="Section Number"/>
     <w:basedOn w:val="CaptionChar"/>
+    <w:rPr>
+      <w:rFonts w:ascii="Arial" w:hAnsi="Arial" w:cs="Times New Roman (Body CS)"/>
+      <w:sz w:val="20"/>
+    </w:rPr>
   </w:style>
   <w:style w:type="character" w:styleId="FootnoteReference">
     <w:name w:val="footnote reference"/>
     <w:basedOn w:val="CaptionChar"/>
     <w:rPr>
+      <w:rFonts w:ascii="Arial" w:hAnsi="Arial" w:cs="Times New Roman (Body CS)"/>
+      <w:sz w:val="20"/>
       <w:vertAlign w:val="superscript"/>
     </w:rPr>
   </w:style>
   <w:style w:type="character" w:styleId="Hyperlink">
     <w:name w:val="Hyperlink"/>
     <w:basedOn w:val="CaptionChar"/>
-    <w:rsid w:val="00D425AA"/>
-    <w:rPr>
-      <w:rFonts w:ascii="Arial" w:hAnsi="Arial"/>
+    <w:rsid w:val="0066342A"/>
+    <w:rPr>
+      <w:rFonts w:ascii="Arial" w:hAnsi="Arial" w:cs="Times New Roman (Body CS)"/>
       <w:color w:val="4F81BD" w:themeColor="accent1"/>
-      <w:sz w:val="24"/>
+      <w:sz w:val="22"/>
     </w:rPr>
   </w:style>
   <w:style w:type="paragraph" w:styleId="TOCHeading">
@@ -1473,7 +1541,7 @@
     <w:name w:val="KeywordTok"/>
     <w:basedOn w:val="VerbatimChar"/>
     <w:rPr>
-      <w:rFonts w:ascii="Consolas" w:hAnsi="Consolas"/>
+      <w:rFonts w:ascii="Consolas" w:hAnsi="Consolas" w:cs="Times New Roman (Body CS)"/>
       <w:b/>
       <w:color w:val="204A87"/>
       <w:sz w:val="22"/>
@@ -1484,7 +1552,7 @@
     <w:name w:val="DataTypeTok"/>
     <w:basedOn w:val="VerbatimChar"/>
     <w:rPr>
-      <w:rFonts w:ascii="Consolas" w:hAnsi="Consolas"/>
+      <w:rFonts w:ascii="Consolas" w:hAnsi="Consolas" w:cs="Times New Roman (Body CS)"/>
       <w:color w:val="204A87"/>
       <w:sz w:val="22"/>
       <w:shd w:val="clear" w:color="auto" w:fill="F8F8F8"/>
@@ -1494,7 +1562,7 @@
     <w:name w:val="DecValTok"/>
     <w:basedOn w:val="VerbatimChar"/>
     <w:rPr>
-      <w:rFonts w:ascii="Consolas" w:hAnsi="Consolas"/>
+      <w:rFonts w:ascii="Consolas" w:hAnsi="Consolas" w:cs="Times New Roman (Body CS)"/>
       <w:color w:val="0000CF"/>
       <w:sz w:val="22"/>
       <w:shd w:val="clear" w:color="auto" w:fill="F8F8F8"/>
@@ -1504,7 +1572,7 @@
     <w:name w:val="BaseNTok"/>
     <w:basedOn w:val="VerbatimChar"/>
     <w:rPr>
-      <w:rFonts w:ascii="Consolas" w:hAnsi="Consolas"/>
+      <w:rFonts w:ascii="Consolas" w:hAnsi="Consolas" w:cs="Times New Roman (Body CS)"/>
       <w:color w:val="0000CF"/>
       <w:sz w:val="22"/>
       <w:shd w:val="clear" w:color="auto" w:fill="F8F8F8"/>
@@ -1514,7 +1582,7 @@
     <w:name w:val="FloatTok"/>
     <w:basedOn w:val="VerbatimChar"/>
     <w:rPr>
-      <w:rFonts w:ascii="Consolas" w:hAnsi="Consolas"/>
+      <w:rFonts w:ascii="Consolas" w:hAnsi="Consolas" w:cs="Times New Roman (Body CS)"/>
       <w:color w:val="0000CF"/>
       <w:sz w:val="22"/>
       <w:shd w:val="clear" w:color="auto" w:fill="F8F8F8"/>
@@ -1524,7 +1592,7 @@
     <w:name w:val="ConstantTok"/>
     <w:basedOn w:val="VerbatimChar"/>
     <w:rPr>
-      <w:rFonts w:ascii="Consolas" w:hAnsi="Consolas"/>
+      <w:rFonts w:ascii="Consolas" w:hAnsi="Consolas" w:cs="Times New Roman (Body CS)"/>
       <w:color w:val="8F5902"/>
       <w:sz w:val="22"/>
       <w:shd w:val="clear" w:color="auto" w:fill="F8F8F8"/>
@@ -1534,7 +1602,7 @@
     <w:name w:val="CharTok"/>
     <w:basedOn w:val="VerbatimChar"/>
     <w:rPr>
-      <w:rFonts w:ascii="Consolas" w:hAnsi="Consolas"/>
+      <w:rFonts w:ascii="Consolas" w:hAnsi="Consolas" w:cs="Times New Roman (Body CS)"/>
       <w:color w:val="4E9A06"/>
       <w:sz w:val="22"/>
       <w:shd w:val="clear" w:color="auto" w:fill="F8F8F8"/>
@@ -1544,7 +1612,7 @@
     <w:name w:val="SpecialCharTok"/>
     <w:basedOn w:val="VerbatimChar"/>
     <w:rPr>
-      <w:rFonts w:ascii="Consolas" w:hAnsi="Consolas"/>
+      <w:rFonts w:ascii="Consolas" w:hAnsi="Consolas" w:cs="Times New Roman (Body CS)"/>
       <w:b/>
       <w:color w:val="CE5C00"/>
       <w:sz w:val="22"/>
@@ -1555,7 +1623,7 @@
     <w:name w:val="StringTok"/>
     <w:basedOn w:val="VerbatimChar"/>
     <w:rPr>
-      <w:rFonts w:ascii="Consolas" w:hAnsi="Consolas"/>
+      <w:rFonts w:ascii="Consolas" w:hAnsi="Consolas" w:cs="Times New Roman (Body CS)"/>
       <w:color w:val="4E9A06"/>
       <w:sz w:val="22"/>
       <w:shd w:val="clear" w:color="auto" w:fill="F8F8F8"/>
@@ -1565,7 +1633,7 @@
     <w:name w:val="VerbatimStringTok"/>
     <w:basedOn w:val="VerbatimChar"/>
     <w:rPr>
-      <w:rFonts w:ascii="Consolas" w:hAnsi="Consolas"/>
+      <w:rFonts w:ascii="Consolas" w:hAnsi="Consolas" w:cs="Times New Roman (Body CS)"/>
       <w:color w:val="4E9A06"/>
       <w:sz w:val="22"/>
       <w:shd w:val="clear" w:color="auto" w:fill="F8F8F8"/>
@@ -1575,7 +1643,7 @@
     <w:name w:val="SpecialStringTok"/>
     <w:basedOn w:val="VerbatimChar"/>
     <w:rPr>
-      <w:rFonts w:ascii="Consolas" w:hAnsi="Consolas"/>
+      <w:rFonts w:ascii="Consolas" w:hAnsi="Consolas" w:cs="Times New Roman (Body CS)"/>
       <w:color w:val="4E9A06"/>
       <w:sz w:val="22"/>
       <w:shd w:val="clear" w:color="auto" w:fill="F8F8F8"/>
@@ -1585,7 +1653,7 @@
     <w:name w:val="ImportTok"/>
     <w:basedOn w:val="VerbatimChar"/>
     <w:rPr>
-      <w:rFonts w:ascii="Consolas" w:hAnsi="Consolas"/>
+      <w:rFonts w:ascii="Consolas" w:hAnsi="Consolas" w:cs="Times New Roman (Body CS)"/>
       <w:sz w:val="22"/>
       <w:shd w:val="clear" w:color="auto" w:fill="F8F8F8"/>
     </w:rPr>
@@ -1594,7 +1662,7 @@
     <w:name w:val="CommentTok"/>
     <w:basedOn w:val="VerbatimChar"/>
     <w:rPr>
-      <w:rFonts w:ascii="Consolas" w:hAnsi="Consolas"/>
+      <w:rFonts w:ascii="Consolas" w:hAnsi="Consolas" w:cs="Times New Roman (Body CS)"/>
       <w:i/>
       <w:color w:val="8F5902"/>
       <w:sz w:val="22"/>
@@ -1605,7 +1673,7 @@
     <w:name w:val="DocumentationTok"/>
     <w:basedOn w:val="VerbatimChar"/>
     <w:rPr>
-      <w:rFonts w:ascii="Consolas" w:hAnsi="Consolas"/>
+      <w:rFonts w:ascii="Consolas" w:hAnsi="Consolas" w:cs="Times New Roman (Body CS)"/>
       <w:b/>
       <w:i/>
       <w:color w:val="8F5902"/>
@@ -1617,7 +1685,7 @@
     <w:name w:val="AnnotationTok"/>
     <w:basedOn w:val="VerbatimChar"/>
     <w:rPr>
-      <w:rFonts w:ascii="Consolas" w:hAnsi="Consolas"/>
+      <w:rFonts w:ascii="Consolas" w:hAnsi="Consolas" w:cs="Times New Roman (Body CS)"/>
       <w:b/>
       <w:i/>
       <w:color w:val="8F5902"/>
@@ -1629,7 +1697,7 @@
     <w:name w:val="CommentVarTok"/>
     <w:basedOn w:val="VerbatimChar"/>
     <w:rPr>
-      <w:rFonts w:ascii="Consolas" w:hAnsi="Consolas"/>
+      <w:rFonts w:ascii="Consolas" w:hAnsi="Consolas" w:cs="Times New Roman (Body CS)"/>
       <w:b/>
       <w:i/>
       <w:color w:val="8F5902"/>
@@ -1641,7 +1709,7 @@
     <w:name w:val="OtherTok"/>
     <w:basedOn w:val="VerbatimChar"/>
     <w:rPr>
-      <w:rFonts w:ascii="Consolas" w:hAnsi="Consolas"/>
+      <w:rFonts w:ascii="Consolas" w:hAnsi="Consolas" w:cs="Times New Roman (Body CS)"/>
       <w:color w:val="8F5902"/>
       <w:sz w:val="22"/>
       <w:shd w:val="clear" w:color="auto" w:fill="F8F8F8"/>
@@ -1651,7 +1719,7 @@
     <w:name w:val="FunctionTok"/>
     <w:basedOn w:val="VerbatimChar"/>
     <w:rPr>
-      <w:rFonts w:ascii="Consolas" w:hAnsi="Consolas"/>
+      <w:rFonts w:ascii="Consolas" w:hAnsi="Consolas" w:cs="Times New Roman (Body CS)"/>
       <w:b/>
       <w:color w:val="204A87"/>
       <w:sz w:val="22"/>
@@ -1662,7 +1730,7 @@
     <w:name w:val="VariableTok"/>
     <w:basedOn w:val="VerbatimChar"/>
     <w:rPr>
-      <w:rFonts w:ascii="Consolas" w:hAnsi="Consolas"/>
+      <w:rFonts w:ascii="Consolas" w:hAnsi="Consolas" w:cs="Times New Roman (Body CS)"/>
       <w:color w:val="000000"/>
       <w:sz w:val="22"/>
       <w:shd w:val="clear" w:color="auto" w:fill="F8F8F8"/>
@@ -1672,7 +1740,7 @@
     <w:name w:val="ControlFlowTok"/>
     <w:basedOn w:val="VerbatimChar"/>
     <w:rPr>
-      <w:rFonts w:ascii="Consolas" w:hAnsi="Consolas"/>
+      <w:rFonts w:ascii="Consolas" w:hAnsi="Consolas" w:cs="Times New Roman (Body CS)"/>
       <w:b/>
       <w:color w:val="204A87"/>
       <w:sz w:val="22"/>
@@ -1683,7 +1751,7 @@
     <w:name w:val="OperatorTok"/>
     <w:basedOn w:val="VerbatimChar"/>
     <w:rPr>
-      <w:rFonts w:ascii="Consolas" w:hAnsi="Consolas"/>
+      <w:rFonts w:ascii="Consolas" w:hAnsi="Consolas" w:cs="Times New Roman (Body CS)"/>
       <w:b/>
       <w:color w:val="CE5C00"/>
       <w:sz w:val="22"/>
@@ -1694,7 +1762,7 @@
     <w:name w:val="BuiltInTok"/>
     <w:basedOn w:val="VerbatimChar"/>
     <w:rPr>
-      <w:rFonts w:ascii="Consolas" w:hAnsi="Consolas"/>
+      <w:rFonts w:ascii="Consolas" w:hAnsi="Consolas" w:cs="Times New Roman (Body CS)"/>
       <w:sz w:val="22"/>
       <w:shd w:val="clear" w:color="auto" w:fill="F8F8F8"/>
     </w:rPr>
@@ -1703,7 +1771,7 @@
     <w:name w:val="ExtensionTok"/>
     <w:basedOn w:val="VerbatimChar"/>
     <w:rPr>
-      <w:rFonts w:ascii="Consolas" w:hAnsi="Consolas"/>
+      <w:rFonts w:ascii="Consolas" w:hAnsi="Consolas" w:cs="Times New Roman (Body CS)"/>
       <w:sz w:val="22"/>
       <w:shd w:val="clear" w:color="auto" w:fill="F8F8F8"/>
     </w:rPr>
@@ -1712,7 +1780,7 @@
     <w:name w:val="PreprocessorTok"/>
     <w:basedOn w:val="VerbatimChar"/>
     <w:rPr>
-      <w:rFonts w:ascii="Consolas" w:hAnsi="Consolas"/>
+      <w:rFonts w:ascii="Consolas" w:hAnsi="Consolas" w:cs="Times New Roman (Body CS)"/>
       <w:i/>
       <w:color w:val="8F5902"/>
       <w:sz w:val="22"/>
@@ -1723,7 +1791,7 @@
     <w:name w:val="AttributeTok"/>
     <w:basedOn w:val="VerbatimChar"/>
     <w:rPr>
-      <w:rFonts w:ascii="Consolas" w:hAnsi="Consolas"/>
+      <w:rFonts w:ascii="Consolas" w:hAnsi="Consolas" w:cs="Times New Roman (Body CS)"/>
       <w:color w:val="204A87"/>
       <w:sz w:val="22"/>
       <w:shd w:val="clear" w:color="auto" w:fill="F8F8F8"/>
@@ -1733,7 +1801,7 @@
     <w:name w:val="RegionMarkerTok"/>
     <w:basedOn w:val="VerbatimChar"/>
     <w:rPr>
-      <w:rFonts w:ascii="Consolas" w:hAnsi="Consolas"/>
+      <w:rFonts w:ascii="Consolas" w:hAnsi="Consolas" w:cs="Times New Roman (Body CS)"/>
       <w:sz w:val="22"/>
       <w:shd w:val="clear" w:color="auto" w:fill="F8F8F8"/>
     </w:rPr>
@@ -1742,7 +1810,7 @@
     <w:name w:val="InformationTok"/>
     <w:basedOn w:val="VerbatimChar"/>
     <w:rPr>
-      <w:rFonts w:ascii="Consolas" w:hAnsi="Consolas"/>
+      <w:rFonts w:ascii="Consolas" w:hAnsi="Consolas" w:cs="Times New Roman (Body CS)"/>
       <w:b/>
       <w:i/>
       <w:color w:val="8F5902"/>
@@ -1754,7 +1822,7 @@
     <w:name w:val="WarningTok"/>
     <w:basedOn w:val="VerbatimChar"/>
     <w:rPr>
-      <w:rFonts w:ascii="Consolas" w:hAnsi="Consolas"/>
+      <w:rFonts w:ascii="Consolas" w:hAnsi="Consolas" w:cs="Times New Roman (Body CS)"/>
       <w:b/>
       <w:i/>
       <w:color w:val="8F5902"/>
@@ -1766,7 +1834,7 @@
     <w:name w:val="AlertTok"/>
     <w:basedOn w:val="VerbatimChar"/>
     <w:rPr>
-      <w:rFonts w:ascii="Consolas" w:hAnsi="Consolas"/>
+      <w:rFonts w:ascii="Consolas" w:hAnsi="Consolas" w:cs="Times New Roman (Body CS)"/>
       <w:color w:val="EF2929"/>
       <w:sz w:val="22"/>
       <w:shd w:val="clear" w:color="auto" w:fill="F8F8F8"/>
@@ -1776,7 +1844,7 @@
     <w:name w:val="ErrorTok"/>
     <w:basedOn w:val="VerbatimChar"/>
     <w:rPr>
-      <w:rFonts w:ascii="Consolas" w:hAnsi="Consolas"/>
+      <w:rFonts w:ascii="Consolas" w:hAnsi="Consolas" w:cs="Times New Roman (Body CS)"/>
       <w:b/>
       <w:color w:val="A40000"/>
       <w:sz w:val="22"/>
@@ -1787,7 +1855,7 @@
     <w:name w:val="NormalTok"/>
     <w:basedOn w:val="VerbatimChar"/>
     <w:rPr>
-      <w:rFonts w:ascii="Consolas" w:hAnsi="Consolas"/>
+      <w:rFonts w:ascii="Consolas" w:hAnsi="Consolas" w:cs="Times New Roman (Body CS)"/>
       <w:sz w:val="22"/>
       <w:shd w:val="clear" w:color="auto" w:fill="F8F8F8"/>
     </w:rPr>
@@ -1913,6 +1981,35 @@
         <w:numId w:val="3"/>
       </w:numPr>
     </w:pPr>
+  </w:style>
+  <w:style w:type="paragraph" w:customStyle="1" w:styleId="Style2">
+    <w:name w:val="Style2"/>
+    <w:basedOn w:val="Heading2"/>
+    <w:qFormat/>
+    <w:rsid w:val="0066342A"/>
+  </w:style>
+  <w:style w:type="paragraph" w:customStyle="1" w:styleId="Style3">
+    <w:name w:val="Style3"/>
+    <w:basedOn w:val="Heading2"/>
+    <w:autoRedefine/>
+    <w:qFormat/>
+    <w:rsid w:val="0066342A"/>
+  </w:style>
+  <w:style w:type="paragraph" w:customStyle="1" w:styleId="Style4">
+    <w:name w:val="Style4"/>
+    <w:basedOn w:val="Heading2"/>
+    <w:autoRedefine/>
+    <w:qFormat/>
+    <w:rsid w:val="0066342A"/>
+    <w:rPr>
+      <w:rFonts w:cs="Times New Roman (Headings CS)"/>
+    </w:rPr>
+  </w:style>
+  <w:style w:type="paragraph" w:customStyle="1" w:styleId="Style5">
+    <w:name w:val="Style5"/>
+    <w:basedOn w:val="FirstParagraph"/>
+    <w:qFormat/>
+    <w:rsid w:val="0066342A"/>
   </w:style>
 </w:styles>
 </file>

</xml_diff>